<commit_message>
end of day Monday 8.17
</commit_message>
<xml_diff>
--- a/Spotify Metadata descriptions.docx
+++ b/Spotify Metadata descriptions.docx
@@ -24,6 +24,32 @@
     </w:p>
     <w:p/>
     <w:p>
+      <w:r>
+        <w:t xml:space="preserve">Popularity: </w:t>
+      </w:r>
+      <w:r>
+        <w:t>The popularity of the track. The value will be between 0 and 100, with 100 being the most popular.</w:t>
+      </w:r>
+      <w:r>
+        <w:br/>
+        <w:t>The popularity of a track is a value between 0 and 100, with 100 being the most popular. The popularity is calculated by algorithm and is based, in the most part, on the total number of plays the track has had and how recent those plays are.</w:t>
+      </w:r>
+      <w:r>
+        <w:br/>
+        <w:t>Generally speaking, songs that are being played a lot now will have a higher popularity than songs that were played a lot in the past. Duplicate tracks (</w:t>
+      </w:r>
+      <w:proofErr w:type="gramStart"/>
+      <w:r>
+        <w:t>e.g.</w:t>
+      </w:r>
+      <w:proofErr w:type="gramEnd"/>
+      <w:r>
+        <w:t xml:space="preserve"> the same track from a single and an album) are rated independently. Artist and album popularity is derived mathematically from track popularity. Note that the popularity value may lag actual popularity by a few days: the value is not updated in real time.</w:t>
+      </w:r>
+    </w:p>
+    <w:p/>
+    <w:p/>
+    <w:p>
       <w:proofErr w:type="spellStart"/>
       <w:r>
         <w:t>acousticness</w:t>
@@ -108,6 +134,7 @@
     <w:p/>
     <w:p>
       <w:r>
+        <w:lastRenderedPageBreak/>
         <w:t>key</w:t>
       </w:r>
       <w:r>
@@ -167,92 +194,95 @@
     <w:p/>
     <w:p>
       <w:r>
+        <w:t>loudness</w:t>
+      </w:r>
+      <w:r>
+        <w:br/>
+        <w:t>The overall loudness of a track in decibels (dB). Loudness values are averaged across the entire track and are useful for comparing relative loudness of tracks. Loudness is the quality of a sound that is the primary psychological correlate of physical strength (amplitude). Values typical range between -60 and 0 db.</w:t>
+      </w:r>
+    </w:p>
+    <w:p/>
+    <w:p/>
+    <w:p>
+      <w:r>
+        <w:t>mode</w:t>
+      </w:r>
+      <w:r>
+        <w:br/>
+      </w:r>
+      <w:proofErr w:type="spellStart"/>
+      <w:r>
+        <w:t>Mode</w:t>
+      </w:r>
+      <w:proofErr w:type="spellEnd"/>
+      <w:r>
+        <w:t xml:space="preserve"> indicates the modality (major or minor) of a track, the type of scale from which its melodic content is derived. Major is represented by 1 and minor is 0.</w:t>
+      </w:r>
+    </w:p>
+    <w:p/>
+    <w:p>
+      <w:proofErr w:type="spellStart"/>
+      <w:r>
+        <w:t>speechiness</w:t>
+      </w:r>
+      <w:proofErr w:type="spellEnd"/>
+      <w:r>
+        <w:br/>
+      </w:r>
+      <w:proofErr w:type="spellStart"/>
+      <w:r>
+        <w:t>Speechiness</w:t>
+      </w:r>
+      <w:proofErr w:type="spellEnd"/>
+      <w:r>
+        <w:t xml:space="preserve"> detects the presence of spoken words in a track. The more exclusively speech-like the recording (</w:t>
+      </w:r>
+      <w:proofErr w:type="gramStart"/>
+      <w:r>
+        <w:t>e.g.</w:t>
+      </w:r>
+      <w:proofErr w:type="gramEnd"/>
+      <w:r>
+        <w:t xml:space="preserve"> talk show, audio book, poetry), the closer to 1.0 the attribute value. Values above 0.66 describe tracks that are probably made entirely of spoken words. Values between 0.33 and 0.66 describe tracks that may contain both music and speech, either in sections or layered, including such cases as rap music. Values below 0.33 most likely represent music and other non-speech-like tracks.</w:t>
+      </w:r>
+    </w:p>
+    <w:p/>
+    <w:p>
+      <w:r>
+        <w:t>tempo</w:t>
+      </w:r>
+    </w:p>
+    <w:p>
+      <w:r>
+        <w:t>The overall estimated tempo of a track in beats per minute (BPM). In musical terminology, tempo is the speed or pace of a given piece and derives directly from the average beat duration.</w:t>
+      </w:r>
+    </w:p>
+    <w:p/>
+    <w:p>
+      <w:proofErr w:type="spellStart"/>
+      <w:r>
+        <w:t>time_signature</w:t>
+      </w:r>
+      <w:proofErr w:type="spellEnd"/>
+      <w:r>
+        <w:br/>
+        <w:t>An estimated overall time signature of a track. The time signature (meter) is a notational convention to specify how many beats are in each bar (or measure).</w:t>
+      </w:r>
+    </w:p>
+    <w:p/>
+    <w:p/>
+    <w:p/>
+    <w:p>
+      <w:r>
+        <w:t>valence</w:t>
+      </w:r>
+      <w:r>
+        <w:br/>
+        <w:t xml:space="preserve">A measure from 0.0 to 1.0 describing the musical positiveness conveyed by a track. Tracks with </w:t>
+      </w:r>
+      <w:r>
         <w:lastRenderedPageBreak/>
-        <w:t>loudness</w:t>
-      </w:r>
-      <w:r>
-        <w:br/>
-        <w:t>The overall loudness of a track in decibels (dB). Loudness values are averaged across the entire track and are useful for comparing relative loudness of tracks. Loudness is the quality of a sound that is the primary psychological correlate of physical strength (amplitude). Values typical range between -60 and 0 db.</w:t>
-      </w:r>
-    </w:p>
-    <w:p/>
-    <w:p/>
-    <w:p>
-      <w:r>
-        <w:t>mode</w:t>
-      </w:r>
-      <w:r>
-        <w:br/>
-      </w:r>
-      <w:proofErr w:type="spellStart"/>
-      <w:r>
-        <w:t>Mode</w:t>
-      </w:r>
-      <w:proofErr w:type="spellEnd"/>
-      <w:r>
-        <w:t xml:space="preserve"> indicates the modality (major or minor) of a track, the type of scale from which its melodic content is derived. Major is represented by 1 and minor is 0.</w:t>
-      </w:r>
-    </w:p>
-    <w:p/>
-    <w:p>
-      <w:proofErr w:type="spellStart"/>
-      <w:r>
-        <w:t>speechiness</w:t>
-      </w:r>
-      <w:proofErr w:type="spellEnd"/>
-      <w:r>
-        <w:br/>
-      </w:r>
-      <w:proofErr w:type="spellStart"/>
-      <w:r>
-        <w:t>Speechiness</w:t>
-      </w:r>
-      <w:proofErr w:type="spellEnd"/>
-      <w:r>
-        <w:t xml:space="preserve"> detects the presence of spoken words in a track. The more exclusively speech-like the recording (</w:t>
-      </w:r>
-      <w:proofErr w:type="gramStart"/>
-      <w:r>
-        <w:t>e.g.</w:t>
-      </w:r>
-      <w:proofErr w:type="gramEnd"/>
-      <w:r>
-        <w:t xml:space="preserve"> talk show, audio book, poetry), the closer to 1.0 the attribute value. Values above 0.66 describe tracks that are probably made entirely of spoken words. Values between 0.33 and 0.66 describe tracks that may contain both music and speech, either in sections or layered, including such cases as rap music. Values below 0.33 most likely represent music and other non-speech-like tracks.</w:t>
-      </w:r>
-    </w:p>
-    <w:p/>
-    <w:p>
-      <w:r>
-        <w:t>tempo</w:t>
-      </w:r>
-    </w:p>
-    <w:p>
-      <w:r>
-        <w:t>The overall estimated tempo of a track in beats per minute (BPM). In musical terminology, tempo is the speed or pace of a given piece and derives directly from the average beat duration.</w:t>
-      </w:r>
-    </w:p>
-    <w:p/>
-    <w:p>
-      <w:proofErr w:type="spellStart"/>
-      <w:r>
-        <w:t>time_signature</w:t>
-      </w:r>
-      <w:proofErr w:type="spellEnd"/>
-      <w:r>
-        <w:br/>
-        <w:t>An estimated overall time signature of a track. The time signature (meter) is a notational convention to specify how many beats are in each bar (or measure).</w:t>
-      </w:r>
-    </w:p>
-    <w:p/>
-    <w:p/>
-    <w:p/>
-    <w:p>
-      <w:r>
-        <w:t>valence</w:t>
-      </w:r>
-      <w:r>
-        <w:br/>
-        <w:t>A measure from 0.0 to 1.0 describing the musical positiveness conveyed by a track. Tracks with high valence sound more positive (</w:t>
+        <w:t>high valence sound more positive (</w:t>
       </w:r>
       <w:proofErr w:type="gramStart"/>
       <w:r>

</xml_diff>